<commit_message>
Working on R1 edits
</commit_message>
<xml_diff>
--- a/Paper I/UncertaintyWinterBalance_PulwickiFlowersRadic_Responce.docx
+++ b/Paper I/UncertaintyWinterBalance_PulwickiFlowersRadic_Responce.docx
@@ -3411,18 +3411,7 @@
           <w:szCs w:val="21"/>
           <w:shd w:val="clear" w:color="auto" w:fill="FFFFFF"/>
         </w:rPr>
-        <w:t xml:space="preserve">- </w:t>
-      </w:r>
-      <w:r>
-        <w:rPr>
-          <w:rFonts w:ascii="Arial" w:eastAsia="Times New Roman" w:hAnsi="Arial" w:cs="Arial"/>
-          <w:color w:val="606060"/>
-          <w:sz w:val="21"/>
-          <w:szCs w:val="21"/>
-          <w:highlight w:val="yellow"/>
-          <w:shd w:val="clear" w:color="auto" w:fill="FFFFFF"/>
-        </w:rPr>
-        <w:t xml:space="preserve">Lines 199-222: This is an interesting and complete </w:t>
+        <w:t xml:space="preserve">- Lines 199-222: This is an interesting and complete </w:t>
       </w:r>
       <w:proofErr w:type="gramStart"/>
       <w:r>
@@ -3431,7 +3420,6 @@
           <w:color w:val="606060"/>
           <w:sz w:val="21"/>
           <w:szCs w:val="21"/>
-          <w:highlight w:val="yellow"/>
           <w:shd w:val="clear" w:color="auto" w:fill="FFFFFF"/>
         </w:rPr>
         <w:t>method which</w:t>
@@ -3443,7 +3431,6 @@
           <w:color w:val="606060"/>
           <w:sz w:val="21"/>
           <w:szCs w:val="21"/>
-          <w:highlight w:val="yellow"/>
           <w:shd w:val="clear" w:color="auto" w:fill="FFFFFF"/>
         </w:rPr>
         <w:t xml:space="preserve"> have been used here, but also quite complex. This paragraph mentions many </w:t>
@@ -3455,7 +3442,6 @@
           <w:color w:val="606060"/>
           <w:sz w:val="21"/>
           <w:szCs w:val="21"/>
-          <w:highlight w:val="yellow"/>
           <w:shd w:val="clear" w:color="auto" w:fill="FFFFFF"/>
         </w:rPr>
         <w:t>references which</w:t>
@@ -3467,20 +3453,33 @@
           <w:color w:val="606060"/>
           <w:sz w:val="21"/>
           <w:szCs w:val="21"/>
-          <w:highlight w:val="yellow"/>
           <w:shd w:val="clear" w:color="auto" w:fill="FFFFFF"/>
         </w:rPr>
         <w:t xml:space="preserve"> need to be read to properly understand the method. I suggest providing more information and detail about the approach used. Some equations and/or a scheme could help the understanding. I think this is important, as it is one of the main objectives of this study.</w:t>
       </w:r>
-      <w:r>
-        <w:rPr>
-          <w:rFonts w:ascii="Arial" w:eastAsia="Times New Roman" w:hAnsi="Arial" w:cs="Arial"/>
-          <w:color w:val="606060"/>
-          <w:sz w:val="21"/>
-          <w:szCs w:val="21"/>
-          <w:shd w:val="clear" w:color="auto" w:fill="FFFFFF"/>
-        </w:rPr>
-        <w:t> </w:t>
+    </w:p>
+    <w:p>
+      <w:pPr>
+        <w:ind w:left="720"/>
+        <w:rPr>
+          <w:rFonts w:ascii="Arial" w:eastAsia="Times New Roman" w:hAnsi="Arial" w:cs="Arial"/>
+          <w:i/>
+          <w:color w:val="0000FF"/>
+          <w:sz w:val="21"/>
+          <w:szCs w:val="21"/>
+          <w:shd w:val="clear" w:color="auto" w:fill="FFFFFF"/>
+        </w:rPr>
+      </w:pPr>
+      <w:r>
+        <w:rPr>
+          <w:rFonts w:ascii="Arial" w:eastAsia="Times New Roman" w:hAnsi="Arial" w:cs="Arial"/>
+          <w:i/>
+          <w:color w:val="0000FF"/>
+          <w:sz w:val="21"/>
+          <w:szCs w:val="21"/>
+          <w:shd w:val="clear" w:color="auto" w:fill="FFFFFF"/>
+        </w:rPr>
+        <w:t>We have provided more details about the LR methodology used. We hope that procedure is now more clear and reproducible. See Methods: Distributed winter balance: Linear regression for changes.</w:t>
       </w:r>
     </w:p>
     <w:p>
@@ -3797,6 +3796,42 @@
         </w:rPr>
         <w:t>Fig. 2b: Why the point G13_ASP doesn’t have an x-error bar? </w:t>
       </w:r>
+    </w:p>
+    <w:p>
+      <w:pPr>
+        <w:ind w:firstLine="720"/>
+        <w:rPr>
+          <w:rFonts w:ascii="Arial" w:eastAsia="Times New Roman" w:hAnsi="Arial" w:cs="Arial"/>
+          <w:color w:val="606060"/>
+          <w:sz w:val="21"/>
+          <w:szCs w:val="21"/>
+          <w:shd w:val="clear" w:color="auto" w:fill="FFFFFF"/>
+        </w:rPr>
+      </w:pPr>
+      <w:proofErr w:type="gramStart"/>
+      <w:r>
+        <w:rPr>
+          <w:rFonts w:ascii="Arial" w:eastAsia="Times New Roman" w:hAnsi="Arial" w:cs="Arial"/>
+          <w:i/>
+          <w:color w:val="0000FF"/>
+          <w:sz w:val="21"/>
+          <w:szCs w:val="21"/>
+          <w:shd w:val="clear" w:color="auto" w:fill="FFFFFF"/>
+        </w:rPr>
+        <w:t>x</w:t>
+      </w:r>
+      <w:proofErr w:type="gramEnd"/>
+      <w:r>
+        <w:rPr>
+          <w:rFonts w:ascii="Arial" w:eastAsia="Times New Roman" w:hAnsi="Arial" w:cs="Arial"/>
+          <w:i/>
+          <w:color w:val="0000FF"/>
+          <w:sz w:val="21"/>
+          <w:szCs w:val="21"/>
+          <w:shd w:val="clear" w:color="auto" w:fill="FFFFFF"/>
+        </w:rPr>
+        <w:t>-error for G13_ASP is too small to be seen in the figure.</w:t>
+      </w:r>
       <w:r>
         <w:rPr>
           <w:rFonts w:ascii="Arial" w:eastAsia="Times New Roman" w:hAnsi="Arial" w:cs="Arial"/>
@@ -4006,20 +4041,7 @@
           <w:szCs w:val="21"/>
           <w:shd w:val="clear" w:color="auto" w:fill="FFFFFF"/>
         </w:rPr>
-        <w:t>Fig. 3c colours have been c</w:t>
-      </w:r>
-      <w:bookmarkStart w:id="0" w:name="_GoBack"/>
-      <w:bookmarkEnd w:id="0"/>
-      <w:r>
-        <w:rPr>
-          <w:rFonts w:ascii="Arial" w:eastAsia="Times New Roman" w:hAnsi="Arial" w:cs="Arial"/>
-          <w:i/>
-          <w:color w:val="0000FF"/>
-          <w:sz w:val="21"/>
-          <w:szCs w:val="21"/>
-          <w:shd w:val="clear" w:color="auto" w:fill="FFFFFF"/>
-        </w:rPr>
-        <w:t>hanged to provide more contrast (greater difference in shades of purple)</w:t>
+        <w:t>Fig. 3c colours have been changed to provide more contrast (greater difference in shades of purple)</w:t>
       </w:r>
       <w:r>
         <w:rPr>
@@ -7386,23 +7408,25 @@
           <w:color w:val="606060"/>
           <w:sz w:val="21"/>
           <w:szCs w:val="21"/>
-        </w:rPr>
-      </w:pPr>
-      <w:r>
-        <w:rPr>
-          <w:rFonts w:ascii="Arial" w:eastAsia="Times New Roman" w:hAnsi="Arial" w:cs="Arial"/>
-          <w:color w:val="606060"/>
-          <w:sz w:val="21"/>
-          <w:szCs w:val="21"/>
-        </w:rPr>
-        <w:br/>
-      </w:r>
-      <w:r>
-        <w:rPr>
-          <w:rFonts w:ascii="Arial" w:eastAsia="Times New Roman" w:hAnsi="Arial" w:cs="Arial"/>
-          <w:color w:val="606060"/>
-          <w:sz w:val="21"/>
-          <w:szCs w:val="21"/>
+          <w:shd w:val="clear" w:color="auto" w:fill="FFFFFF"/>
+        </w:rPr>
+      </w:pPr>
+      <w:r>
+        <w:rPr>
+          <w:rFonts w:ascii="Arial" w:eastAsia="Times New Roman" w:hAnsi="Arial" w:cs="Arial"/>
+          <w:color w:val="606060"/>
+          <w:sz w:val="21"/>
+          <w:szCs w:val="21"/>
+        </w:rPr>
+        <w:br/>
+      </w:r>
+      <w:r>
+        <w:rPr>
+          <w:rFonts w:ascii="Arial" w:eastAsia="Times New Roman" w:hAnsi="Arial" w:cs="Arial"/>
+          <w:color w:val="606060"/>
+          <w:sz w:val="21"/>
+          <w:szCs w:val="21"/>
+          <w:highlight w:val="yellow"/>
           <w:shd w:val="clear" w:color="auto" w:fill="FFFFFF"/>
         </w:rPr>
         <w:t>Supplementary material </w:t>
@@ -7413,15 +7437,17 @@
           <w:color w:val="606060"/>
           <w:sz w:val="21"/>
           <w:szCs w:val="21"/>
-        </w:rPr>
-        <w:br/>
-      </w:r>
-      <w:r>
-        <w:rPr>
-          <w:rFonts w:ascii="Arial" w:eastAsia="Times New Roman" w:hAnsi="Arial" w:cs="Arial"/>
-          <w:color w:val="606060"/>
-          <w:sz w:val="21"/>
-          <w:szCs w:val="21"/>
+          <w:highlight w:val="yellow"/>
+        </w:rPr>
+        <w:br/>
+      </w:r>
+      <w:r>
+        <w:rPr>
+          <w:rFonts w:ascii="Arial" w:eastAsia="Times New Roman" w:hAnsi="Arial" w:cs="Arial"/>
+          <w:color w:val="606060"/>
+          <w:sz w:val="21"/>
+          <w:szCs w:val="21"/>
+          <w:highlight w:val="yellow"/>
           <w:shd w:val="clear" w:color="auto" w:fill="FFFFFF"/>
         </w:rPr>
         <w:t>General comment: The method is here briefly described. As you are not limited, you could provide more information. </w:t>
@@ -7432,15 +7458,17 @@
           <w:color w:val="606060"/>
           <w:sz w:val="21"/>
           <w:szCs w:val="21"/>
-        </w:rPr>
-        <w:br/>
-      </w:r>
-      <w:r>
-        <w:rPr>
-          <w:rFonts w:ascii="Arial" w:eastAsia="Times New Roman" w:hAnsi="Arial" w:cs="Arial"/>
-          <w:color w:val="606060"/>
-          <w:sz w:val="21"/>
-          <w:szCs w:val="21"/>
+          <w:highlight w:val="yellow"/>
+        </w:rPr>
+        <w:br/>
+      </w:r>
+      <w:r>
+        <w:rPr>
+          <w:rFonts w:ascii="Arial" w:eastAsia="Times New Roman" w:hAnsi="Arial" w:cs="Arial"/>
+          <w:color w:val="606060"/>
+          <w:sz w:val="21"/>
+          <w:szCs w:val="21"/>
+          <w:highlight w:val="yellow"/>
           <w:shd w:val="clear" w:color="auto" w:fill="FFFFFF"/>
         </w:rPr>
         <w:t>More detailed comments: </w:t>
@@ -7451,15 +7479,17 @@
           <w:color w:val="606060"/>
           <w:sz w:val="21"/>
           <w:szCs w:val="21"/>
-        </w:rPr>
-        <w:br/>
-      </w:r>
-      <w:r>
-        <w:rPr>
-          <w:rFonts w:ascii="Arial" w:eastAsia="Times New Roman" w:hAnsi="Arial" w:cs="Arial"/>
-          <w:color w:val="606060"/>
-          <w:sz w:val="21"/>
-          <w:szCs w:val="21"/>
+          <w:highlight w:val="yellow"/>
+        </w:rPr>
+        <w:br/>
+      </w:r>
+      <w:r>
+        <w:rPr>
+          <w:rFonts w:ascii="Arial" w:eastAsia="Times New Roman" w:hAnsi="Arial" w:cs="Arial"/>
+          <w:color w:val="606060"/>
+          <w:sz w:val="21"/>
+          <w:szCs w:val="21"/>
+          <w:highlight w:val="yellow"/>
           <w:shd w:val="clear" w:color="auto" w:fill="FFFFFF"/>
         </w:rPr>
         <w:t>- The method to obtain the smoothed DEM is unclear. Could you provide more information? </w:t>
@@ -7470,15 +7500,17 @@
           <w:color w:val="606060"/>
           <w:sz w:val="21"/>
           <w:szCs w:val="21"/>
-        </w:rPr>
-        <w:br/>
-      </w:r>
-      <w:r>
-        <w:rPr>
-          <w:rFonts w:ascii="Arial" w:eastAsia="Times New Roman" w:hAnsi="Arial" w:cs="Arial"/>
-          <w:color w:val="606060"/>
-          <w:sz w:val="21"/>
-          <w:szCs w:val="21"/>
+          <w:highlight w:val="yellow"/>
+        </w:rPr>
+        <w:br/>
+      </w:r>
+      <w:r>
+        <w:rPr>
+          <w:rFonts w:ascii="Arial" w:eastAsia="Times New Roman" w:hAnsi="Arial" w:cs="Arial"/>
+          <w:color w:val="606060"/>
+          <w:sz w:val="21"/>
+          <w:szCs w:val="21"/>
+          <w:highlight w:val="yellow"/>
           <w:shd w:val="clear" w:color="auto" w:fill="FFFFFF"/>
         </w:rPr>
         <w:t xml:space="preserve">- Can you provide more information about the </w:t>
@@ -7490,6 +7522,7 @@
           <w:color w:val="606060"/>
           <w:sz w:val="21"/>
           <w:szCs w:val="21"/>
+          <w:highlight w:val="yellow"/>
           <w:shd w:val="clear" w:color="auto" w:fill="FFFFFF"/>
         </w:rPr>
         <w:t>Sx</w:t>
@@ -7501,37 +7534,156 @@
           <w:color w:val="606060"/>
           <w:sz w:val="21"/>
           <w:szCs w:val="21"/>
-          <w:shd w:val="clear" w:color="auto" w:fill="FFFFFF"/>
-        </w:rPr>
-        <w:t xml:space="preserve"> index computation? For instance, is different angle sizes and distances have been tried? </w:t>
-      </w:r>
-      <w:r>
-        <w:rPr>
-          <w:rFonts w:ascii="Arial" w:eastAsia="Times New Roman" w:hAnsi="Arial" w:cs="Arial"/>
-          <w:color w:val="606060"/>
-          <w:sz w:val="21"/>
-          <w:szCs w:val="21"/>
-        </w:rPr>
-        <w:br/>
-      </w:r>
-      <w:r>
-        <w:rPr>
-          <w:rFonts w:ascii="Arial" w:eastAsia="Times New Roman" w:hAnsi="Arial" w:cs="Arial"/>
-          <w:color w:val="606060"/>
-          <w:sz w:val="21"/>
-          <w:szCs w:val="21"/>
-        </w:rPr>
-        <w:br/>
-      </w:r>
-      <w:r>
-        <w:rPr>
-          <w:rFonts w:ascii="Arial" w:eastAsia="Times New Roman" w:hAnsi="Arial" w:cs="Arial"/>
-          <w:color w:val="606060"/>
-          <w:sz w:val="21"/>
-          <w:szCs w:val="21"/>
-        </w:rPr>
-        <w:br/>
-      </w:r>
+          <w:highlight w:val="yellow"/>
+          <w:shd w:val="clear" w:color="auto" w:fill="FFFFFF"/>
+        </w:rPr>
+        <w:t xml:space="preserve"> index computation? For instance, is different angle sizes and distances have been tried?</w:t>
+      </w:r>
+      <w:r>
+        <w:rPr>
+          <w:rFonts w:ascii="Arial" w:eastAsia="Times New Roman" w:hAnsi="Arial" w:cs="Arial"/>
+          <w:color w:val="606060"/>
+          <w:sz w:val="21"/>
+          <w:szCs w:val="21"/>
+          <w:shd w:val="clear" w:color="auto" w:fill="FFFFFF"/>
+        </w:rPr>
+        <w:t> </w:t>
+      </w:r>
+      <w:r>
+        <w:rPr>
+          <w:rFonts w:ascii="Arial" w:eastAsia="Times New Roman" w:hAnsi="Arial" w:cs="Arial"/>
+          <w:color w:val="606060"/>
+          <w:sz w:val="21"/>
+          <w:szCs w:val="21"/>
+        </w:rPr>
+        <w:br/>
+      </w:r>
+      <w:r>
+        <w:rPr>
+          <w:rFonts w:ascii="Arial" w:eastAsia="Times New Roman" w:hAnsi="Arial" w:cs="Arial"/>
+          <w:color w:val="606060"/>
+          <w:sz w:val="21"/>
+          <w:szCs w:val="21"/>
+        </w:rPr>
+        <w:br/>
+      </w:r>
+      <w:r>
+        <w:rPr>
+          <w:rFonts w:ascii="Arial" w:eastAsia="Times New Roman" w:hAnsi="Arial" w:cs="Arial"/>
+          <w:color w:val="606060"/>
+          <w:sz w:val="21"/>
+          <w:szCs w:val="21"/>
+        </w:rPr>
+        <w:br/>
+      </w:r>
+    </w:p>
+    <w:p>
+      <w:pPr>
+        <w:rPr>
+          <w:rFonts w:ascii="Arial" w:eastAsia="Times New Roman" w:hAnsi="Arial" w:cs="Arial"/>
+          <w:color w:val="606060"/>
+          <w:sz w:val="21"/>
+          <w:szCs w:val="21"/>
+          <w:shd w:val="clear" w:color="auto" w:fill="FFFFFF"/>
+        </w:rPr>
+      </w:pPr>
+    </w:p>
+    <w:p>
+      <w:pPr>
+        <w:pBdr>
+          <w:bottom w:val="single" w:sz="6" w:space="1" w:color="auto"/>
+        </w:pBdr>
+        <w:rPr>
+          <w:rFonts w:ascii="Arial" w:eastAsia="Times New Roman" w:hAnsi="Arial" w:cs="Arial"/>
+          <w:color w:val="606060"/>
+          <w:sz w:val="21"/>
+          <w:szCs w:val="21"/>
+          <w:shd w:val="clear" w:color="auto" w:fill="FFFFFF"/>
+        </w:rPr>
+      </w:pPr>
+    </w:p>
+    <w:p>
+      <w:pPr>
+        <w:pBdr>
+          <w:bottom w:val="single" w:sz="6" w:space="1" w:color="auto"/>
+        </w:pBdr>
+        <w:rPr>
+          <w:rFonts w:ascii="Arial" w:eastAsia="Times New Roman" w:hAnsi="Arial" w:cs="Arial"/>
+          <w:color w:val="606060"/>
+          <w:sz w:val="21"/>
+          <w:szCs w:val="21"/>
+          <w:shd w:val="clear" w:color="auto" w:fill="FFFFFF"/>
+        </w:rPr>
+      </w:pPr>
+    </w:p>
+    <w:p>
+      <w:pPr>
+        <w:pBdr>
+          <w:bottom w:val="single" w:sz="6" w:space="1" w:color="auto"/>
+        </w:pBdr>
+        <w:rPr>
+          <w:rFonts w:ascii="Arial" w:eastAsia="Times New Roman" w:hAnsi="Arial" w:cs="Arial"/>
+          <w:color w:val="606060"/>
+          <w:sz w:val="21"/>
+          <w:szCs w:val="21"/>
+          <w:shd w:val="clear" w:color="auto" w:fill="FFFFFF"/>
+        </w:rPr>
+      </w:pPr>
+    </w:p>
+    <w:p>
+      <w:pPr>
+        <w:rPr>
+          <w:rFonts w:ascii="Arial" w:eastAsia="Times New Roman" w:hAnsi="Arial" w:cs="Arial"/>
+          <w:color w:val="606060"/>
+          <w:sz w:val="21"/>
+          <w:szCs w:val="21"/>
+          <w:shd w:val="clear" w:color="auto" w:fill="FFFFFF"/>
+        </w:rPr>
+      </w:pPr>
+      <w:r>
+        <w:rPr>
+          <w:rFonts w:ascii="Arial" w:eastAsia="Times New Roman" w:hAnsi="Arial" w:cs="Arial"/>
+          <w:color w:val="606060"/>
+          <w:sz w:val="21"/>
+          <w:szCs w:val="21"/>
+          <w:shd w:val="clear" w:color="auto" w:fill="FFFFFF"/>
+        </w:rPr>
+        <w:br w:type="page"/>
+      </w:r>
+    </w:p>
+    <w:p>
+      <w:pPr>
+        <w:pBdr>
+          <w:bottom w:val="single" w:sz="6" w:space="1" w:color="auto"/>
+        </w:pBdr>
+        <w:rPr>
+          <w:rFonts w:ascii="Arial" w:eastAsia="Times New Roman" w:hAnsi="Arial" w:cs="Arial"/>
+          <w:color w:val="606060"/>
+          <w:sz w:val="21"/>
+          <w:szCs w:val="21"/>
+          <w:shd w:val="clear" w:color="auto" w:fill="FFFFFF"/>
+        </w:rPr>
+      </w:pPr>
+    </w:p>
+    <w:p>
+      <w:pPr>
+        <w:rPr>
+          <w:rFonts w:ascii="Arial" w:eastAsia="Times New Roman" w:hAnsi="Arial" w:cs="Arial"/>
+          <w:color w:val="606060"/>
+          <w:sz w:val="21"/>
+          <w:szCs w:val="21"/>
+          <w:shd w:val="clear" w:color="auto" w:fill="FFFFFF"/>
+        </w:rPr>
+      </w:pPr>
+    </w:p>
+    <w:p>
+      <w:pPr>
+        <w:rPr>
+          <w:rFonts w:ascii="Arial" w:hAnsi="Arial" w:cs="Arial"/>
+          <w:sz w:val="21"/>
+          <w:szCs w:val="21"/>
+        </w:rPr>
+      </w:pPr>
       <w:r>
         <w:rPr>
           <w:rFonts w:ascii="Arial" w:eastAsia="Times New Roman" w:hAnsi="Arial" w:cs="Arial"/>
@@ -7551,86 +7703,6 @@
         </w:rPr>
         <w:br/>
       </w:r>
-      <w:r>
-        <w:rPr>
-          <w:rFonts w:ascii="Arial" w:eastAsia="Times New Roman" w:hAnsi="Arial" w:cs="Arial"/>
-          <w:color w:val="606060"/>
-          <w:sz w:val="21"/>
-          <w:szCs w:val="21"/>
-        </w:rPr>
-        <w:br/>
-      </w:r>
-      <w:r>
-        <w:rPr>
-          <w:rFonts w:ascii="Arial" w:eastAsia="Times New Roman" w:hAnsi="Arial" w:cs="Arial"/>
-          <w:color w:val="606060"/>
-          <w:sz w:val="21"/>
-          <w:szCs w:val="21"/>
-          <w:shd w:val="clear" w:color="auto" w:fill="FFFFFF"/>
-        </w:rPr>
-        <w:t>Comments to the Author </w:t>
-      </w:r>
-      <w:r>
-        <w:rPr>
-          <w:rFonts w:ascii="Arial" w:eastAsia="Times New Roman" w:hAnsi="Arial" w:cs="Arial"/>
-          <w:color w:val="606060"/>
-          <w:sz w:val="21"/>
-          <w:szCs w:val="21"/>
-        </w:rPr>
-        <w:br/>
-      </w:r>
-      <w:r>
-        <w:rPr>
-          <w:rFonts w:ascii="Arial" w:eastAsia="Times New Roman" w:hAnsi="Arial" w:cs="Arial"/>
-          <w:color w:val="606060"/>
-          <w:sz w:val="21"/>
-          <w:szCs w:val="21"/>
-          <w:shd w:val="clear" w:color="auto" w:fill="FFFFFF"/>
-        </w:rPr>
-        <w:t>see attachment</w:t>
-      </w:r>
-    </w:p>
-    <w:p>
-      <w:pPr>
-        <w:widowControl w:val="0"/>
-        <w:autoSpaceDE w:val="0"/>
-        <w:autoSpaceDN w:val="0"/>
-        <w:adjustRightInd w:val="0"/>
-        <w:spacing w:after="240"/>
-        <w:rPr>
-          <w:rFonts w:ascii="Arial" w:hAnsi="Arial" w:cs="Arial"/>
-          <w:sz w:val="21"/>
-          <w:szCs w:val="21"/>
-        </w:rPr>
-      </w:pPr>
-    </w:p>
-    <w:p>
-      <w:pPr>
-        <w:widowControl w:val="0"/>
-        <w:autoSpaceDE w:val="0"/>
-        <w:autoSpaceDN w:val="0"/>
-        <w:adjustRightInd w:val="0"/>
-        <w:spacing w:after="240"/>
-        <w:rPr>
-          <w:rFonts w:ascii="Arial" w:hAnsi="Arial" w:cs="Arial"/>
-          <w:sz w:val="21"/>
-          <w:szCs w:val="21"/>
-        </w:rPr>
-      </w:pPr>
-    </w:p>
-    <w:p>
-      <w:pPr>
-        <w:widowControl w:val="0"/>
-        <w:autoSpaceDE w:val="0"/>
-        <w:autoSpaceDN w:val="0"/>
-        <w:adjustRightInd w:val="0"/>
-        <w:spacing w:after="240"/>
-        <w:rPr>
-          <w:rFonts w:ascii="Arial" w:hAnsi="Arial" w:cs="Arial"/>
-          <w:sz w:val="21"/>
-          <w:szCs w:val="21"/>
-        </w:rPr>
-      </w:pPr>
     </w:p>
     <w:p>
       <w:pPr>
@@ -8829,12 +8901,24 @@
         <w:autoSpaceDN w:val="0"/>
         <w:adjustRightInd w:val="0"/>
         <w:spacing w:after="293"/>
-        <w:rPr>
-          <w:rFonts w:ascii="Arial" w:hAnsi="Arial" w:cs="Arial"/>
-          <w:sz w:val="21"/>
-          <w:szCs w:val="21"/>
-        </w:rPr>
-      </w:pPr>
+        <w:ind w:left="284"/>
+        <w:rPr>
+          <w:rFonts w:ascii="Arial" w:hAnsi="Arial" w:cs="Arial"/>
+          <w:sz w:val="21"/>
+          <w:szCs w:val="21"/>
+        </w:rPr>
+      </w:pPr>
+      <w:r>
+        <w:rPr>
+          <w:rFonts w:ascii="Arial" w:eastAsia="Times New Roman" w:hAnsi="Arial" w:cs="Arial"/>
+          <w:i/>
+          <w:color w:val="0000FF"/>
+          <w:sz w:val="21"/>
+          <w:szCs w:val="21"/>
+          <w:shd w:val="clear" w:color="auto" w:fill="FFFFFF"/>
+        </w:rPr>
+        <w:t>We have provided more details about the LR methodology used. We hope that procedure is now more clear and reproducible. See Methods: Distributed winter balance: Linear regression for changes.</w:t>
+      </w:r>
     </w:p>
     <w:p>
       <w:pPr>
@@ -8885,24 +8969,8 @@
         <w:t xml:space="preserve"> part.   </w:t>
       </w:r>
-    </w:p>
-    <w:p>
-      <w:pPr>
-        <w:widowControl w:val="0"/>
-        <w:tabs>
-          <w:tab w:val="left" w:pos="220"/>
-          <w:tab w:val="left" w:pos="284"/>
-        </w:tabs>
-        <w:autoSpaceDE w:val="0"/>
-        <w:autoSpaceDN w:val="0"/>
-        <w:adjustRightInd w:val="0"/>
-        <w:spacing w:after="293"/>
-        <w:rPr>
-          <w:rFonts w:ascii="Arial" w:hAnsi="Arial" w:cs="Arial"/>
-          <w:sz w:val="21"/>
-          <w:szCs w:val="21"/>
-        </w:rPr>
-      </w:pPr>
+      <w:bookmarkStart w:id="0" w:name="_GoBack"/>
+      <w:bookmarkEnd w:id="0"/>
     </w:p>
     <w:p>
       <w:pPr>

</xml_diff>